<commit_message>
update mig partie 2
</commit_message>
<xml_diff>
--- a/render/Migrations partie 2.docx
+++ b/render/Migrations partie 2.docx
@@ -28,27 +28,14 @@
           <w:b/>
           <w:bCs/>
         </w:rPr>
-        <w:t xml:space="preserve">es EPCI des Bouches du </w:t>
-      </w:r>
-      <w:proofErr w:type="spellStart"/>
-      <w:r>
-        <w:rPr>
-          <w:b/>
-          <w:bCs/>
-        </w:rPr>
-        <w:t>Rhone</w:t>
-      </w:r>
-      <w:proofErr w:type="spellEnd"/>
-      <w:r>
-        <w:rPr>
-          <w:b/>
-          <w:bCs/>
-        </w:rPr>
-        <w:t>, 2020</w:t>
+        <w:t>es EPCI des Bouches du Rhone, 2020</w:t>
       </w:r>
     </w:p>
     <w:p>
       <w:r>
+        <w:rPr>
+          <w:noProof/>
+        </w:rPr>
         <w:drawing>
           <wp:anchor distT="0" distB="0" distL="114300" distR="114300" simplePos="0" relativeHeight="251659264" behindDoc="0" locked="0" layoutInCell="1" allowOverlap="1" wp14:anchorId="7802D61C" wp14:editId="2FB3EEC4">
             <wp:simplePos x="0" y="0"/>
@@ -106,15 +93,22 @@
         </w:drawing>
       </w:r>
       <w:r>
-        <w:t xml:space="preserve">La Figure 13 montre le rôle majeur joué par l'EPCI de la Métropole d'Aix-Marseille-Provence sur les flux migratoires du département, en observant l'ensemble des individus ayant eu une mobilité résidentielle à l'intérieur ou à l'extérieur de leur EPCI. Dans un premier temps, la plupart des émigrations depuis l'Aix Marseille-Provence sont interdépartementales, tandis que les émigrations </w:t>
-      </w:r>
-      <w:proofErr w:type="spellStart"/>
-      <w:r>
-        <w:t>intradépartementales</w:t>
-      </w:r>
-      <w:proofErr w:type="spellEnd"/>
-      <w:r>
-        <w:t xml:space="preserve"> sont beaucoup plus faibles. Les migrations entre les autres communes sont pratiquement imperceptibles en raison de la part importante occupée par le flux migratoire entre l'EPCI de la Métropole d'Aix-Marseille-Provence et les départements hors Bouches-du-Rhône, en 2019.</w:t>
+        <w:t xml:space="preserve">La Figure 13 montre le rôle majeur joué par l'EPCI de la Métropole d'Aix-Marseille-Provence sur les flux migratoires du département, en observant l'ensemble des individus ayant eu une mobilité résidentielle à l'intérieur ou à l'extérieur de leur EPCI. Dans un premier temps, la plupart des émigrations depuis l'Aix Marseille-Provence sont interdépartementales, tandis que </w:t>
+      </w:r>
+      <w:r>
+        <w:t>s</w:t>
+      </w:r>
+      <w:r>
+        <w:t xml:space="preserve">es émigrations intradépartementales sont beaucoup plus faibles. Les migrations entre les autres </w:t>
+      </w:r>
+      <w:r>
+        <w:t>EPCI</w:t>
+      </w:r>
+      <w:r>
+        <w:t xml:space="preserve"> sont pratiquement imperceptibles en raison de la part importante occupée par le flux migratoire entre l'EPCI de la Métropole d'Aix-Marseille-Provence et les départements hors Bouches-du-Rhône</w:t>
+      </w:r>
+      <w:r>
+        <w:t>, ainsi que par les mobilités au sein du même EPCI.</w:t>
       </w:r>
     </w:p>
     <w:p>
@@ -125,6 +119,9 @@
         </w:rPr>
       </w:pPr>
       <w:r>
+        <w:rPr>
+          <w:noProof/>
+        </w:rPr>
         <w:drawing>
           <wp:anchor distT="0" distB="0" distL="114300" distR="114300" simplePos="0" relativeHeight="251658240" behindDoc="0" locked="0" layoutInCell="1" allowOverlap="1" wp14:anchorId="78CAD262" wp14:editId="6C450A95">
             <wp:simplePos x="0" y="0"/>
@@ -201,36 +198,18 @@
           <w:b/>
           <w:bCs/>
         </w:rPr>
-        <w:t xml:space="preserve">Figure 14 Flux Migratoires depuis/vers les EPCI des Bouches du </w:t>
-      </w:r>
-      <w:proofErr w:type="spellStart"/>
-      <w:r>
-        <w:rPr>
-          <w:b/>
-          <w:bCs/>
-        </w:rPr>
-        <w:t>Rhone</w:t>
-      </w:r>
-      <w:proofErr w:type="spellEnd"/>
-      <w:r>
-        <w:rPr>
-          <w:b/>
-          <w:bCs/>
-        </w:rPr>
-        <w:t>, 2020</w:t>
+        <w:t>Figure 14 Flux Migratoires depuis/vers les EPCI des Bouches du Rhone, 2020</w:t>
       </w:r>
     </w:p>
     <w:p>
       <w:r>
-        <w:t xml:space="preserve">La Figure 14 montre les flux migratoires spécifiquement entre les EPCI, sans prendre en compte les mobilités au sein du même EPCI, avec seulement 3960 individus ayant changé d'EPCI au sein du département, on peut constater le faible taux de migration </w:t>
-      </w:r>
-      <w:proofErr w:type="spellStart"/>
-      <w:r>
-        <w:t>intradépartemental</w:t>
-      </w:r>
-      <w:proofErr w:type="spellEnd"/>
-      <w:r>
-        <w:t xml:space="preserve"> présenté précédemment. De plus, en éliminant l'effet de taille induit par les mobilités résidentielles au sein du même EPCI et les migrations en dehors du département, il est possible d'observer les fluctuations migratoires entre les différentes EPCI. Dans ce cas, l'EPCI d'Arles-Crau-Camargue-Montagnette est l'EPCI le plus attractif avec 1197 arrivées.</w:t>
+        <w:t>La Figure 14 montre les flux migratoires spécifiquement entre les EPCI, sans prendre en compte les mobilités au sein du même EPCI, avec seulement 3960 individus ayant changé d'EPCI au sein du département, on peut constater le faible taux de migration intradépartemental présenté précédemment. De plus, en éliminant l'effet de taille induit par les mobilités résidentielles au sein du même EPCI et les migrations en dehors du département, il est possible d'observer les fluctuations migratoires entre les différentes EPCI. Dans ce cas, l'EPCI d'Arles-Crau-Camargue-Montagnette est l'EPCI le plus attractif avec 1197 arrivées</w:t>
+      </w:r>
+      <w:r>
+        <w:t>, suivie par la Métropole</w:t>
+      </w:r>
+      <w:r>
+        <w:t>.</w:t>
       </w:r>
     </w:p>
     <w:p>
@@ -309,23 +288,7 @@
           <w:b/>
           <w:bCs/>
         </w:rPr>
-        <w:t xml:space="preserve">Figure 15 Migration nette à l’échelle des EPCI des Bouches du </w:t>
-      </w:r>
-      <w:proofErr w:type="spellStart"/>
-      <w:r>
-        <w:rPr>
-          <w:b/>
-          <w:bCs/>
-        </w:rPr>
-        <w:t>Rhone</w:t>
-      </w:r>
-      <w:proofErr w:type="spellEnd"/>
-      <w:r>
-        <w:rPr>
-          <w:b/>
-          <w:bCs/>
-        </w:rPr>
-        <w:t>, 2020</w:t>
+        <w:t>Figure 15 Migration nette à l’échelle des EPCI des Bouches du Rhone, 2020</w:t>
       </w:r>
     </w:p>
     <w:p>

</xml_diff>